<commit_message>
Notes and opened solution
</commit_message>
<xml_diff>
--- a/Class Notes.docx
+++ b/Class Notes.docx
@@ -3,6 +3,27 @@
 <w:document xmlns:wpc="http://schemas.microsoft.com/office/word/2010/wordprocessingCanvas" xmlns:cx="http://schemas.microsoft.com/office/drawing/2014/chartex" xmlns:cx1="http://schemas.microsoft.com/office/drawing/2015/9/8/chartex" xmlns:mc="http://schemas.openxmlformats.org/markup-compatibility/2006" xmlns:o="urn:schemas-microsoft-com:office:office" xmlns:r="http://schemas.openxmlformats.org/officeDocument/2006/relationships" xmlns:m="http://schemas.openxmlformats.org/officeDocument/2006/math" xmlns:v="urn:schemas-microsoft-com:vml" xmlns:wp14="http://schemas.microsoft.com/office/word/2010/wordprocessingDrawing" xmlns:wp="http://schemas.openxmlformats.org/drawingml/2006/wordprocessingDrawing" xmlns:w10="urn:schemas-microsoft-com:office:word" xmlns:w="http://schemas.openxmlformats.org/wordprocessingml/2006/main" xmlns:w14="http://schemas.microsoft.com/office/word/2010/wordml" xmlns:w15="http://schemas.microsoft.com/office/word/2012/wordml" xmlns:w16se="http://schemas.microsoft.com/office/word/2015/wordml/symex" xmlns:wpg="http://schemas.microsoft.com/office/word/2010/wordprocessingGroup" xmlns:wpi="http://schemas.microsoft.com/office/word/2010/wordprocessingInk" xmlns:wne="http://schemas.microsoft.com/office/word/2006/wordml" xmlns:wps="http://schemas.microsoft.com/office/word/2010/wordprocessingShape" mc:Ignorable="w14 w15 w16se wp14">
   <w:body>
     <w:p>
+      <w:hyperlink r:id="rId6" w:history="1">
+        <w:r>
+          <w:rPr>
+            <w:rStyle w:val="Hyperlink"/>
+          </w:rPr>
+          <w:t>jguice@compunet.biz</w:t>
+        </w:r>
+      </w:hyperlink>
+      <w:r>
+        <w:t xml:space="preserve"> – Josh</w:t>
+      </w:r>
+    </w:p>
+    <w:p>
+      <w:r>
+        <w:t>epic training</w:t>
+      </w:r>
+      <w:bookmarkStart w:id="0" w:name="_GoBack"/>
+      <w:bookmarkEnd w:id="0"/>
+    </w:p>
+    <w:p/>
+    <w:p>
       <w:r>
         <w:t>The big switch</w:t>
       </w:r>
@@ -14,7 +35,7 @@
     </w:p>
     <w:p/>
     <w:p>
-      <w:hyperlink r:id="rId6" w:history="1">
+      <w:hyperlink r:id="rId7" w:history="1">
         <w:r>
           <w:rPr>
             <w:rStyle w:val="Hyperlink"/>
@@ -49,15 +70,24 @@
       <w:r>
         <w:t xml:space="preserve">password: </w:t>
       </w:r>
-      <w:bookmarkStart w:id="0" w:name="_GoBack"/>
       <w:r>
         <w:t>5^O2GtfsfP</w:t>
       </w:r>
       <w:r>
         <w:t>()</w:t>
       </w:r>
-      <w:bookmarkEnd w:id="0"/>
-    </w:p>
+    </w:p>
+    <w:p/>
+    <w:p>
+      <w:r>
+        <w:t>The Twelve factor app</w:t>
+      </w:r>
+      <w:r>
+        <w:t xml:space="preserve"> – 12factor.net</w:t>
+      </w:r>
+    </w:p>
+    <w:p/>
+    <w:p/>
     <w:sectPr>
       <w:pgSz w:w="12240" w:h="15840"/>
       <w:pgMar w:top="1440" w:right="1440" w:bottom="1440" w:left="1440" w:header="720" w:footer="720" w:gutter="0"/>

</xml_diff>